<commit_message>
Next Translation of Gestion.View in Admin
</commit_message>
<xml_diff>
--- a/Documentations/Rapports/Rapport_Tests.docx
+++ b/Documentations/Rapports/Rapport_Tests.docx
@@ -39,6 +39,28 @@
       <w:proofErr w:type="spellEnd"/>
       <w:r>
         <w:t xml:space="preserve"> seront faux à quelques virgule près entre les résultat fournis et ceux attendus</w:t>
+      </w:r>
+    </w:p>
+    <w:p/>
+    <w:p/>
+    <w:p/>
+    <w:p/>
+    <w:p/>
+    <w:p>
+      <w:pPr>
+        <w:pStyle w:val="Titre1"/>
+      </w:pPr>
+      <w:r>
+        <w:t xml:space="preserve">Différences entre la conception et la </w:t>
+      </w:r>
+      <w:r>
+        <w:t>phase de développement</w:t>
+      </w:r>
+    </w:p>
+    <w:p/>
+    <w:p>
+      <w:r>
+        <w:t>Malgré la fonctionnalité de basculement de la langue, les rapports générés seront uniquement en français dans l’interface et aussi dans le PDF généré…nous sommes au Québec</w:t>
       </w:r>
     </w:p>
     <w:sectPr>

</xml_diff>

<commit_message>
rapport test and dev
</commit_message>
<xml_diff>
--- a/Documentations/Rapports/Rapport_Tests.docx
+++ b/Documentations/Rapports/Rapport_Tests.docx
@@ -20,17 +20,50 @@
         <w:t>l’API;</w:t>
       </w:r>
     </w:p>
+    <w:p/>
     <w:p>
       <w:r>
-        <w:t xml:space="preserve">Le constat majeur qui est fait est que si un administrateur configure des taxes qui ont des chiffres après la virgule qui ne sont pas arrondit alors </w:t>
-      </w:r>
-      <w:proofErr w:type="gramStart"/>
-      <w:r>
-        <w:t>les résultat</w:t>
-      </w:r>
-      <w:proofErr w:type="gramEnd"/>
-      <w:r>
-        <w:t xml:space="preserve"> de certains Test comme celui de </w:t>
+        <w:t>Résumé des étapes:</w:t>
+      </w:r>
+    </w:p>
+    <w:p>
+      <w:r>
+        <w:tab/>
+        <w:t>--&gt; Initialiser le contexte de test avant chaque méthode de test.</w:t>
+      </w:r>
+    </w:p>
+    <w:p/>
+    <w:p>
+      <w:r>
+        <w:tab/>
+        <w:t>--&gt;Nettoyer les données de test après chaque méthode de test.</w:t>
+      </w:r>
+    </w:p>
+    <w:p/>
+    <w:p>
+      <w:r>
+        <w:tab/>
+        <w:t>--&gt;Tester chaque scénario avec des données spécifiques.</w:t>
+      </w:r>
+    </w:p>
+    <w:p/>
+    <w:p>
+      <w:r>
+        <w:tab/>
+        <w:t xml:space="preserve">--&gt;Valider les résultats avec </w:t>
+      </w:r>
+      <w:proofErr w:type="spellStart"/>
+      <w:r>
+        <w:t>FluentAssertions</w:t>
+      </w:r>
+      <w:proofErr w:type="spellEnd"/>
+      <w:r>
+        <w:t>.</w:t>
+      </w:r>
+    </w:p>
+    <w:p>
+      <w:r>
+        <w:t xml:space="preserve">Le constat majeur qui est fait est que si un administrateur configure des taxes qui ont des chiffres après la virgule qui ne sont pas arrondit alors les résultat de certains Test comme celui de </w:t>
       </w:r>
       <w:proofErr w:type="spellStart"/>
       <w:r>
@@ -51,16 +84,25 @@
         <w:pStyle w:val="Titre1"/>
       </w:pPr>
       <w:r>
-        <w:t xml:space="preserve">Différences entre la conception et la </w:t>
-      </w:r>
-      <w:r>
-        <w:t>phase de développement</w:t>
+        <w:t>Différences entre la conception et la phase de développement</w:t>
       </w:r>
     </w:p>
     <w:p/>
     <w:p>
       <w:r>
+        <w:lastRenderedPageBreak/>
         <w:t>Malgré la fonctionnalité de basculement de la langue, les rapports générés seront uniquement en français dans l’interface et aussi dans le PDF généré…nous sommes au Québec</w:t>
+      </w:r>
+    </w:p>
+    <w:p/>
+    <w:p>
+      <w:r>
+        <w:t>Fonctionnalité sup : ajuster la capacité maximale du parking</w:t>
+      </w:r>
+    </w:p>
+    <w:p>
+      <w:r>
+        <w:t>dHX1J0g2</w:t>
       </w:r>
     </w:p>
     <w:sectPr>

</xml_diff>

<commit_message>
add Script file of BD creating
</commit_message>
<xml_diff>
--- a/Documentations/Rapports/Rapport_Tests.docx
+++ b/Documentations/Rapports/Rapport_Tests.docx
@@ -2,6 +2,302 @@
 <file path=word/document.xml><?xml version="1.0" encoding="utf-8"?>
 <w:document xmlns:wpc="http://schemas.microsoft.com/office/word/2010/wordprocessingCanvas" xmlns:cx="http://schemas.microsoft.com/office/drawing/2014/chartex" xmlns:cx1="http://schemas.microsoft.com/office/drawing/2015/9/8/chartex" xmlns:cx2="http://schemas.microsoft.com/office/drawing/2015/10/21/chartex" xmlns:cx3="http://schemas.microsoft.com/office/drawing/2016/5/9/chartex" xmlns:cx4="http://schemas.microsoft.com/office/drawing/2016/5/10/chartex" xmlns:cx5="http://schemas.microsoft.com/office/drawing/2016/5/11/chartex" xmlns:cx6="http://schemas.microsoft.com/office/drawing/2016/5/12/chartex" xmlns:cx7="http://schemas.microsoft.com/office/drawing/2016/5/13/chartex" xmlns:cx8="http://schemas.microsoft.com/office/drawing/2016/5/14/chartex" xmlns:mc="http://schemas.openxmlformats.org/markup-compatibility/2006" xmlns:aink="http://schemas.microsoft.com/office/drawing/2016/ink" xmlns:am3d="http://schemas.microsoft.com/office/drawing/2017/model3d" xmlns:o="urn:schemas-microsoft-com:office:office" xmlns:oel="http://schemas.microsoft.com/office/2019/extlst" xmlns:r="http://schemas.openxmlformats.org/officeDocument/2006/relationships" xmlns:m="http://schemas.openxmlformats.org/officeDocument/2006/math" xmlns:v="urn:schemas-microsoft-com:vml" xmlns:wp14="http://schemas.microsoft.com/office/word/2010/wordprocessingDrawing" xmlns:wp="http://schemas.openxmlformats.org/drawingml/2006/wordprocessingDrawing" xmlns:w10="urn:schemas-microsoft-com:office:word" xmlns:w="http://schemas.openxmlformats.org/wordprocessingml/2006/main" xmlns:w14="http://schemas.microsoft.com/office/word/2010/wordml" xmlns:w15="http://schemas.microsoft.com/office/word/2012/wordml" xmlns:w16cex="http://schemas.microsoft.com/office/word/2018/wordml/cex" xmlns:w16cid="http://schemas.microsoft.com/office/word/2016/wordml/cid" xmlns:w16="http://schemas.microsoft.com/office/word/2018/wordml" xmlns:w16du="http://schemas.microsoft.com/office/word/2023/wordml/word16du" xmlns:w16sdtdh="http://schemas.microsoft.com/office/word/2020/wordml/sdtdatahash" xmlns:w16sdtfl="http://schemas.microsoft.com/office/word/2024/wordml/sdtformatlock" xmlns:w16se="http://schemas.microsoft.com/office/word/2015/wordml/symex" xmlns:wpg="http://schemas.microsoft.com/office/word/2010/wordprocessingGroup" xmlns:wpi="http://schemas.microsoft.com/office/word/2010/wordprocessingInk" xmlns:wne="http://schemas.microsoft.com/office/word/2006/wordml" xmlns:wps="http://schemas.microsoft.com/office/word/2010/wordprocessingShape" mc:Ignorable="w14 w15 w16se w16cid w16 w16cex w16sdtdh w16sdtfl w16du wp14">
   <w:body>
+    <w:sdt>
+      <w:sdtPr>
+        <w:id w:val="-264999329"/>
+        <w:docPartObj>
+          <w:docPartGallery w:val="Cover Pages"/>
+          <w:docPartUnique/>
+        </w:docPartObj>
+      </w:sdtPr>
+      <w:sdtContent>
+        <w:p/>
+        <w:tbl>
+          <w:tblPr>
+            <w:tblpPr w:leftFromText="187" w:rightFromText="187" w:horzAnchor="margin" w:tblpXSpec="center" w:tblpY="2881"/>
+            <w:tblW w:w="4000" w:type="pct"/>
+            <w:tblBorders>
+              <w:left w:val="single" w:sz="12" w:space="0" w:color="156082" w:themeColor="accent1"/>
+            </w:tblBorders>
+            <w:tblCellMar>
+              <w:left w:w="144" w:type="dxa"/>
+              <w:right w:w="115" w:type="dxa"/>
+            </w:tblCellMar>
+            <w:tblLook w:val="04A0" w:firstRow="1" w:lastRow="0" w:firstColumn="1" w:lastColumn="0" w:noHBand="0" w:noVBand="1"/>
+          </w:tblPr>
+          <w:tblGrid>
+            <w:gridCol w:w="6900"/>
+          </w:tblGrid>
+          <w:tr>
+            <w:tc>
+              <w:tcPr>
+                <w:tcW w:w="7672" w:type="dxa"/>
+                <w:tcMar>
+                  <w:top w:w="216" w:type="dxa"/>
+                  <w:left w:w="115" w:type="dxa"/>
+                  <w:bottom w:w="216" w:type="dxa"/>
+                  <w:right w:w="115" w:type="dxa"/>
+                </w:tcMar>
+              </w:tcPr>
+              <w:p>
+                <w:pPr>
+                  <w:pStyle w:val="Sansinterligne"/>
+                  <w:rPr>
+                    <w:color w:val="0F4761" w:themeColor="accent1" w:themeShade="BF"/>
+                    <w:sz w:val="24"/>
+                  </w:rPr>
+                </w:pPr>
+                <w:r>
+                  <w:rPr>
+                    <w:color w:val="0F4761" w:themeColor="accent1" w:themeShade="BF"/>
+                    <w:sz w:val="24"/>
+                    <w:szCs w:val="24"/>
+                  </w:rPr>
+                  <w:t>H2025</w:t>
+                </w:r>
+              </w:p>
+            </w:tc>
+          </w:tr>
+          <w:tr>
+            <w:tc>
+              <w:tcPr>
+                <w:tcW w:w="7672" w:type="dxa"/>
+              </w:tcPr>
+              <w:sdt>
+                <w:sdtPr>
+                  <w:rPr>
+                    <w:rFonts w:asciiTheme="majorHAnsi" w:eastAsiaTheme="majorEastAsia" w:hAnsiTheme="majorHAnsi" w:cstheme="majorBidi"/>
+                    <w:color w:val="156082" w:themeColor="accent1"/>
+                    <w:sz w:val="88"/>
+                    <w:szCs w:val="88"/>
+                  </w:rPr>
+                  <w:alias w:val="Titre"/>
+                  <w:id w:val="13406919"/>
+                  <w:placeholder>
+                    <w:docPart w:val="670668F057574C229B8ABDCEBFB7D51A"/>
+                  </w:placeholder>
+                  <w:dataBinding w:prefixMappings="xmlns:ns0='http://schemas.openxmlformats.org/package/2006/metadata/core-properties' xmlns:ns1='http://purl.org/dc/elements/1.1/'" w:xpath="/ns0:coreProperties[1]/ns1:title[1]" w:storeItemID="{6C3C8BC8-F283-45AE-878A-BAB7291924A1}"/>
+                  <w:text/>
+                </w:sdtPr>
+                <w:sdtContent>
+                  <w:p>
+                    <w:pPr>
+                      <w:pStyle w:val="Sansinterligne"/>
+                      <w:spacing w:line="216" w:lineRule="auto"/>
+                      <w:rPr>
+                        <w:rFonts w:asciiTheme="majorHAnsi" w:eastAsiaTheme="majorEastAsia" w:hAnsiTheme="majorHAnsi" w:cstheme="majorBidi"/>
+                        <w:color w:val="156082" w:themeColor="accent1"/>
+                        <w:sz w:val="88"/>
+                        <w:szCs w:val="88"/>
+                      </w:rPr>
+                    </w:pPr>
+                    <w:r>
+                      <w:rPr>
+                        <w:rFonts w:asciiTheme="majorHAnsi" w:eastAsiaTheme="majorEastAsia" w:hAnsiTheme="majorHAnsi" w:cstheme="majorBidi"/>
+                        <w:color w:val="156082" w:themeColor="accent1"/>
+                        <w:sz w:val="88"/>
+                        <w:szCs w:val="88"/>
+                      </w:rPr>
+                      <w:t>Résultats de Tests-Différence avec la conception</w:t>
+                    </w:r>
+                  </w:p>
+                </w:sdtContent>
+              </w:sdt>
+            </w:tc>
+          </w:tr>
+          <w:tr>
+            <w:sdt>
+              <w:sdtPr>
+                <w:rPr>
+                  <w:color w:val="0F4761" w:themeColor="accent1" w:themeShade="BF"/>
+                  <w:sz w:val="24"/>
+                  <w:szCs w:val="24"/>
+                </w:rPr>
+                <w:alias w:val="Sous-titre"/>
+                <w:id w:val="13406923"/>
+                <w:placeholder>
+                  <w:docPart w:val="B1B858551A1241B781E5F59B4F8C54C7"/>
+                </w:placeholder>
+                <w:dataBinding w:prefixMappings="xmlns:ns0='http://schemas.openxmlformats.org/package/2006/metadata/core-properties' xmlns:ns1='http://purl.org/dc/elements/1.1/'" w:xpath="/ns0:coreProperties[1]/ns1:subject[1]" w:storeItemID="{6C3C8BC8-F283-45AE-878A-BAB7291924A1}"/>
+                <w:text/>
+              </w:sdtPr>
+              <w:sdtContent>
+                <w:tc>
+                  <w:tcPr>
+                    <w:tcW w:w="7672" w:type="dxa"/>
+                    <w:tcMar>
+                      <w:top w:w="216" w:type="dxa"/>
+                      <w:left w:w="115" w:type="dxa"/>
+                      <w:bottom w:w="216" w:type="dxa"/>
+                      <w:right w:w="115" w:type="dxa"/>
+                    </w:tcMar>
+                  </w:tcPr>
+                  <w:p>
+                    <w:pPr>
+                      <w:pStyle w:val="Sansinterligne"/>
+                      <w:rPr>
+                        <w:color w:val="0F4761" w:themeColor="accent1" w:themeShade="BF"/>
+                        <w:sz w:val="24"/>
+                      </w:rPr>
+                    </w:pPr>
+                    <w:proofErr w:type="spellStart"/>
+                    <w:r>
+                      <w:rPr>
+                        <w:color w:val="0F4761" w:themeColor="accent1" w:themeShade="BF"/>
+                        <w:sz w:val="24"/>
+                        <w:szCs w:val="24"/>
+                      </w:rPr>
+                      <w:t>Livrabe</w:t>
+                    </w:r>
+                    <w:proofErr w:type="spellEnd"/>
+                    <w:r>
+                      <w:rPr>
+                        <w:color w:val="0F4761" w:themeColor="accent1" w:themeShade="BF"/>
+                        <w:sz w:val="24"/>
+                        <w:szCs w:val="24"/>
+                      </w:rPr>
+                      <w:t xml:space="preserve"> #3 ESP</w:t>
+                    </w:r>
+                  </w:p>
+                </w:tc>
+              </w:sdtContent>
+            </w:sdt>
+          </w:tr>
+        </w:tbl>
+        <w:tbl>
+          <w:tblPr>
+            <w:tblpPr w:leftFromText="187" w:rightFromText="187" w:horzAnchor="margin" w:tblpXSpec="center" w:tblpYSpec="bottom"/>
+            <w:tblW w:w="3857" w:type="pct"/>
+            <w:tblLook w:val="04A0" w:firstRow="1" w:lastRow="0" w:firstColumn="1" w:lastColumn="0" w:noHBand="0" w:noVBand="1"/>
+          </w:tblPr>
+          <w:tblGrid>
+            <w:gridCol w:w="6665"/>
+          </w:tblGrid>
+          <w:tr>
+            <w:tc>
+              <w:tcPr>
+                <w:tcW w:w="7221" w:type="dxa"/>
+                <w:tcMar>
+                  <w:top w:w="216" w:type="dxa"/>
+                  <w:left w:w="115" w:type="dxa"/>
+                  <w:bottom w:w="216" w:type="dxa"/>
+                  <w:right w:w="115" w:type="dxa"/>
+                </w:tcMar>
+              </w:tcPr>
+              <w:sdt>
+                <w:sdtPr>
+                  <w:rPr>
+                    <w:color w:val="156082" w:themeColor="accent1"/>
+                    <w:sz w:val="28"/>
+                    <w:szCs w:val="28"/>
+                  </w:rPr>
+                  <w:alias w:val="Auteur"/>
+                  <w:id w:val="13406928"/>
+                  <w:placeholder>
+                    <w:docPart w:val="A0E4C317831940B0A245D87E5713DFD2"/>
+                  </w:placeholder>
+                  <w:dataBinding w:prefixMappings="xmlns:ns0='http://schemas.openxmlformats.org/package/2006/metadata/core-properties' xmlns:ns1='http://purl.org/dc/elements/1.1/'" w:xpath="/ns0:coreProperties[1]/ns1:creator[1]" w:storeItemID="{6C3C8BC8-F283-45AE-878A-BAB7291924A1}"/>
+                  <w:text/>
+                </w:sdtPr>
+                <w:sdtContent>
+                  <w:p>
+                    <w:pPr>
+                      <w:pStyle w:val="Sansinterligne"/>
+                      <w:rPr>
+                        <w:color w:val="156082" w:themeColor="accent1"/>
+                        <w:sz w:val="28"/>
+                        <w:szCs w:val="28"/>
+                      </w:rPr>
+                    </w:pPr>
+                    <w:r>
+                      <w:rPr>
+                        <w:color w:val="156082" w:themeColor="accent1"/>
+                        <w:sz w:val="28"/>
+                        <w:szCs w:val="28"/>
+                      </w:rPr>
+                      <w:t>Nelson Junior Yimou Noubissi</w:t>
+                    </w:r>
+                  </w:p>
+                </w:sdtContent>
+              </w:sdt>
+              <w:sdt>
+                <w:sdtPr>
+                  <w:rPr>
+                    <w:color w:val="156082" w:themeColor="accent1"/>
+                    <w:sz w:val="28"/>
+                    <w:szCs w:val="28"/>
+                  </w:rPr>
+                  <w:alias w:val="Date"/>
+                  <w:tag w:val="Date "/>
+                  <w:id w:val="13406932"/>
+                  <w:placeholder>
+                    <w:docPart w:val="F7EEBEFB53E24D9C950F8D887CF714B7"/>
+                  </w:placeholder>
+                  <w:showingPlcHdr/>
+                  <w:dataBinding w:prefixMappings="xmlns:ns0='http://schemas.microsoft.com/office/2006/coverPageProps'" w:xpath="/ns0:CoverPageProperties[1]/ns0:PublishDate[1]" w:storeItemID="{55AF091B-3C7A-41E3-B477-F2FDAA23CFDA}"/>
+                  <w:date>
+                    <w:dateFormat w:val="dd/MM/yyyy"/>
+                    <w:lid w:val="fr-FR"/>
+                    <w:storeMappedDataAs w:val="dateTime"/>
+                    <w:calendar w:val="gregorian"/>
+                  </w:date>
+                </w:sdtPr>
+                <w:sdtContent>
+                  <w:p>
+                    <w:pPr>
+                      <w:pStyle w:val="Sansinterligne"/>
+                      <w:rPr>
+                        <w:color w:val="156082" w:themeColor="accent1"/>
+                        <w:sz w:val="28"/>
+                        <w:szCs w:val="28"/>
+                      </w:rPr>
+                    </w:pPr>
+                    <w:r>
+                      <w:rPr>
+                        <w:color w:val="156082" w:themeColor="accent1"/>
+                        <w:sz w:val="28"/>
+                        <w:szCs w:val="28"/>
+                        <w:lang w:val="fr-FR"/>
+                      </w:rPr>
+                      <w:t>[Date]</w:t>
+                    </w:r>
+                  </w:p>
+                </w:sdtContent>
+              </w:sdt>
+              <w:p>
+                <w:pPr>
+                  <w:pStyle w:val="Sansinterligne"/>
+                  <w:rPr>
+                    <w:color w:val="156082" w:themeColor="accent1"/>
+                  </w:rPr>
+                </w:pPr>
+              </w:p>
+            </w:tc>
+          </w:tr>
+        </w:tbl>
+        <w:p>
+          <w:r>
+            <w:br w:type="page"/>
+          </w:r>
+        </w:p>
+      </w:sdtContent>
+    </w:sdt>
+    <w:p/>
+    <w:p>
+      <w:r>
+        <w:br w:type="page"/>
+      </w:r>
+    </w:p>
+    <w:p/>
+    <w:p>
+      <w:r>
+        <w:br w:type="page"/>
+      </w:r>
+    </w:p>
+    <w:p/>
+    <w:p/>
+    <w:p/>
+    <w:p/>
     <w:p>
       <w:r>
         <w:t>Résultats des tests Différences entre la conception et la phase de développement</w:t>
@@ -63,7 +359,15 @@
     </w:p>
     <w:p>
       <w:r>
-        <w:t xml:space="preserve">Le constat majeur qui est fait est que si un administrateur configure des taxes qui ont des chiffres après la virgule qui ne sont pas arrondit alors les résultat de certains Test comme celui de </w:t>
+        <w:t xml:space="preserve">Le constat majeur qui est fait est que si un administrateur configure des taxes qui ont des chiffres après la virgule qui ne sont pas arrondit alors </w:t>
+      </w:r>
+      <w:proofErr w:type="gramStart"/>
+      <w:r>
+        <w:t>les résultat</w:t>
+      </w:r>
+      <w:proofErr w:type="gramEnd"/>
+      <w:r>
+        <w:t xml:space="preserve"> de certains Test comme celui de </w:t>
       </w:r>
       <w:proofErr w:type="spellStart"/>
       <w:r>
@@ -84,13 +388,13 @@
         <w:pStyle w:val="Titre1"/>
       </w:pPr>
       <w:r>
+        <w:lastRenderedPageBreak/>
         <w:t>Différences entre la conception et la phase de développement</w:t>
       </w:r>
     </w:p>
     <w:p/>
     <w:p>
       <w:r>
-        <w:lastRenderedPageBreak/>
         <w:t>Malgré la fonctionnalité de basculement de la langue, les rapports générés seront uniquement en français dans l’interface et aussi dans le PDF généré…nous sommes au Québec</w:t>
       </w:r>
     </w:p>
@@ -101,14 +405,163 @@
       </w:r>
     </w:p>
     <w:p>
-      <w:r>
-        <w:t>dHX1J0g2</w:t>
+      <w:proofErr w:type="gramStart"/>
+      <w:r>
+        <w:t>dHX</w:t>
+      </w:r>
+      <w:proofErr w:type="gramEnd"/>
+      <w:r>
+        <w:t>1J0g2</w:t>
+      </w:r>
+    </w:p>
+    <w:p/>
+    <w:p>
+      <w:proofErr w:type="gramStart"/>
+      <w:r>
+        <w:t>le</w:t>
+      </w:r>
+      <w:proofErr w:type="gramEnd"/>
+      <w:r>
+        <w:t xml:space="preserve"> schéma de BD a été modifier au niveau des tarification</w:t>
+      </w:r>
+      <w:r>
+        <w:t xml:space="preserve"> qui </w:t>
+      </w:r>
+      <w:proofErr w:type="spellStart"/>
+      <w:r>
+        <w:t>cibtient</w:t>
+      </w:r>
+      <w:proofErr w:type="spellEnd"/>
+      <w:r>
+        <w:t xml:space="preserve"> les infos de tarification pour la </w:t>
+      </w:r>
+      <w:proofErr w:type="spellStart"/>
+      <w:r>
+        <w:t>gén.ration</w:t>
+      </w:r>
+      <w:proofErr w:type="spellEnd"/>
+      <w:r>
+        <w:t xml:space="preserve"> de </w:t>
+      </w:r>
+      <w:proofErr w:type="spellStart"/>
+      <w:r>
+        <w:t>raport</w:t>
+      </w:r>
+      <w:proofErr w:type="spellEnd"/>
+      <w:r>
+        <w:t xml:space="preserve"> </w:t>
+      </w:r>
+      <w:proofErr w:type="spellStart"/>
+      <w:r>
+        <w:t>financiwr</w:t>
+      </w:r>
+      <w:proofErr w:type="spellEnd"/>
+      <w:r>
+        <w:t xml:space="preserve"> car les </w:t>
+      </w:r>
+      <w:proofErr w:type="spellStart"/>
+      <w:r>
+        <w:t>tarifucstion</w:t>
+      </w:r>
+      <w:proofErr w:type="spellEnd"/>
+      <w:r>
+        <w:t xml:space="preserve"> peuvent être </w:t>
+      </w:r>
+      <w:proofErr w:type="spellStart"/>
+      <w:r>
+        <w:t>midifiées</w:t>
+      </w:r>
+      <w:proofErr w:type="spellEnd"/>
+      <w:r>
+        <w:t>… (à expliquer en détails plus tard)</w:t>
+      </w:r>
+    </w:p>
+    <w:p>
+      <w:proofErr w:type="gramStart"/>
+      <w:r>
+        <w:t>suppression</w:t>
+      </w:r>
+      <w:proofErr w:type="gramEnd"/>
+      <w:r>
+        <w:t xml:space="preserve"> de la table Rapport</w:t>
+      </w:r>
+    </w:p>
+    <w:p/>
+    <w:p>
+      <w:pPr>
+        <w:rPr>
+          <w:lang w:val="en-US"/>
+        </w:rPr>
+      </w:pPr>
+      <w:r>
+        <w:rPr>
+          <w:lang w:val="en-US"/>
+        </w:rPr>
+        <w:t>Error Code: 1452. Cannot add or update a child row: a foreign key constraint fails (`a23_prog_web_2130331</w:t>
+      </w:r>
+      <w:proofErr w:type="gramStart"/>
+      <w:r>
+        <w:rPr>
+          <w:lang w:val="en-US"/>
+        </w:rPr>
+        <w:t>`.`</w:t>
+      </w:r>
+      <w:proofErr w:type="gramEnd"/>
+      <w:r>
+        <w:rPr>
+          <w:lang w:val="en-US"/>
+        </w:rPr>
+        <w:t>configuration`, CONSTRAINT `</w:t>
+      </w:r>
+      <w:proofErr w:type="spellStart"/>
+      <w:r>
+        <w:rPr>
+          <w:lang w:val="en-US"/>
+        </w:rPr>
+        <w:t>FK_Configuration_Utilisateur_UtilisateurId</w:t>
+      </w:r>
+      <w:proofErr w:type="spellEnd"/>
+      <w:r>
+        <w:rPr>
+          <w:lang w:val="en-US"/>
+        </w:rPr>
+        <w:t>` FOREIGN KEY (`</w:t>
+      </w:r>
+      <w:proofErr w:type="spellStart"/>
+      <w:r>
+        <w:rPr>
+          <w:lang w:val="en-US"/>
+        </w:rPr>
+        <w:t>UtilisateurId</w:t>
+      </w:r>
+      <w:proofErr w:type="spellEnd"/>
+      <w:r>
+        <w:rPr>
+          <w:lang w:val="en-US"/>
+        </w:rPr>
+        <w:t>`) REFERENCES `</w:t>
+      </w:r>
+      <w:proofErr w:type="spellStart"/>
+      <w:r>
+        <w:rPr>
+          <w:lang w:val="en-US"/>
+        </w:rPr>
+        <w:t>utilisateur</w:t>
+      </w:r>
+      <w:proofErr w:type="spellEnd"/>
+      <w:r>
+        <w:rPr>
+          <w:lang w:val="en-US"/>
+        </w:rPr>
+        <w:t>` (`Id`) ON DELETE CASCADE)</w:t>
       </w:r>
     </w:p>
     <w:sectPr>
       <w:pgSz w:w="12240" w:h="15840"/>
       <w:pgMar w:top="1440" w:right="1800" w:bottom="1440" w:left="1800" w:header="708" w:footer="708" w:gutter="0"/>
+      <w:pgNumType w:start="0"/>
       <w:cols w:space="708"/>
+      <w:titlePg/>
       <w:docGrid w:linePitch="360"/>
     </w:sectPr>
   </w:body>
@@ -1032,7 +1485,698 @@
       <w:spacing w:val="5"/>
     </w:rPr>
   </w:style>
+  <w:style w:type="paragraph" w:styleId="Sansinterligne">
+    <w:name w:val="No Spacing"/>
+    <w:link w:val="SansinterligneCar"/>
+    <w:uiPriority w:val="1"/>
+    <w:qFormat/>
+    <w:rsid w:val="00AF5F69"/>
+    <w:pPr>
+      <w:spacing w:after="0" w:line="240" w:lineRule="auto"/>
+    </w:pPr>
+    <w:rPr>
+      <w:rFonts w:eastAsiaTheme="minorEastAsia"/>
+      <w:kern w:val="0"/>
+      <w:sz w:val="22"/>
+      <w:szCs w:val="22"/>
+      <w:lang w:eastAsia="fr-CA"/>
+      <w14:ligatures w14:val="none"/>
+    </w:rPr>
+  </w:style>
+  <w:style w:type="character" w:customStyle="1" w:styleId="SansinterligneCar">
+    <w:name w:val="Sans interligne Car"/>
+    <w:basedOn w:val="Policepardfaut"/>
+    <w:link w:val="Sansinterligne"/>
+    <w:uiPriority w:val="1"/>
+    <w:rsid w:val="00AF5F69"/>
+    <w:rPr>
+      <w:rFonts w:eastAsiaTheme="minorEastAsia"/>
+      <w:kern w:val="0"/>
+      <w:sz w:val="22"/>
+      <w:szCs w:val="22"/>
+      <w:lang w:eastAsia="fr-CA"/>
+      <w14:ligatures w14:val="none"/>
+    </w:rPr>
+  </w:style>
 </w:styles>
+</file>
+
+<file path=word/glossary/document.xml><?xml version="1.0" encoding="utf-8"?>
+<w:glossaryDocument xmlns:wpc="http://schemas.microsoft.com/office/word/2010/wordprocessingCanvas" xmlns:cx="http://schemas.microsoft.com/office/drawing/2014/chartex" xmlns:cx1="http://schemas.microsoft.com/office/drawing/2015/9/8/chartex" xmlns:cx2="http://schemas.microsoft.com/office/drawing/2015/10/21/chartex" xmlns:cx3="http://schemas.microsoft.com/office/drawing/2016/5/9/chartex" xmlns:cx4="http://schemas.microsoft.com/office/drawing/2016/5/10/chartex" xmlns:cx5="http://schemas.microsoft.com/office/drawing/2016/5/11/chartex" xmlns:cx6="http://schemas.microsoft.com/office/drawing/2016/5/12/chartex" xmlns:cx7="http://schemas.microsoft.com/office/drawing/2016/5/13/chartex" xmlns:cx8="http://schemas.microsoft.com/office/drawing/2016/5/14/chartex" xmlns:mc="http://schemas.openxmlformats.org/markup-compatibility/2006" xmlns:aink="http://schemas.microsoft.com/office/drawing/2016/ink" xmlns:am3d="http://schemas.microsoft.com/office/drawing/2017/model3d" xmlns:o="urn:schemas-microsoft-com:office:office" xmlns:oel="http://schemas.microsoft.com/office/2019/extlst" xmlns:r="http://schemas.openxmlformats.org/officeDocument/2006/relationships" xmlns:m="http://schemas.openxmlformats.org/officeDocument/2006/math" xmlns:v="urn:schemas-microsoft-com:vml" xmlns:wp14="http://schemas.microsoft.com/office/word/2010/wordprocessingDrawing" xmlns:wp="http://schemas.openxmlformats.org/drawingml/2006/wordprocessingDrawing" xmlns:w10="urn:schemas-microsoft-com:office:word" xmlns:w="http://schemas.openxmlformats.org/wordprocessingml/2006/main" xmlns:w14="http://schemas.microsoft.com/office/word/2010/wordml" xmlns:w15="http://schemas.microsoft.com/office/word/2012/wordml" xmlns:w16cex="http://schemas.microsoft.com/office/word/2018/wordml/cex" xmlns:w16cid="http://schemas.microsoft.com/office/word/2016/wordml/cid" xmlns:w16="http://schemas.microsoft.com/office/word/2018/wordml" xmlns:w16du="http://schemas.microsoft.com/office/word/2023/wordml/word16du" xmlns:w16sdtdh="http://schemas.microsoft.com/office/word/2020/wordml/sdtdatahash" xmlns:w16sdtfl="http://schemas.microsoft.com/office/word/2024/wordml/sdtformatlock" xmlns:w16se="http://schemas.microsoft.com/office/word/2015/wordml/symex" xmlns:wpg="http://schemas.microsoft.com/office/word/2010/wordprocessingGroup" xmlns:wpi="http://schemas.microsoft.com/office/word/2010/wordprocessingInk" xmlns:wne="http://schemas.microsoft.com/office/word/2006/wordml" xmlns:wps="http://schemas.microsoft.com/office/word/2010/wordprocessingShape" mc:Ignorable="w14 w15 w16se w16cid w16 w16cex w16sdtdh w16sdtfl w16du wp14">
+  <w:docParts>
+    <w:docPart>
+      <w:docPartPr>
+        <w:name w:val="670668F057574C229B8ABDCEBFB7D51A"/>
+        <w:category>
+          <w:name w:val="Général"/>
+          <w:gallery w:val="placeholder"/>
+        </w:category>
+        <w:types>
+          <w:type w:val="bbPlcHdr"/>
+        </w:types>
+        <w:behaviors>
+          <w:behavior w:val="content"/>
+        </w:behaviors>
+        <w:guid w:val="{BDCC6B52-F6B0-41ED-90D9-59F2339EC124}"/>
+      </w:docPartPr>
+      <w:docPartBody>
+        <w:p>
+          <w:pPr>
+            <w:pStyle w:val="670668F057574C229B8ABDCEBFB7D51A"/>
+          </w:pPr>
+          <w:r>
+            <w:rPr>
+              <w:rFonts w:asciiTheme="majorHAnsi" w:eastAsiaTheme="majorEastAsia" w:hAnsiTheme="majorHAnsi" w:cstheme="majorBidi"/>
+              <w:color w:val="156082" w:themeColor="accent1"/>
+              <w:sz w:val="88"/>
+              <w:szCs w:val="88"/>
+              <w:lang w:val="fr-FR"/>
+            </w:rPr>
+            <w:t>[Titre du document]</w:t>
+          </w:r>
+        </w:p>
+      </w:docPartBody>
+    </w:docPart>
+    <w:docPart>
+      <w:docPartPr>
+        <w:name w:val="B1B858551A1241B781E5F59B4F8C54C7"/>
+        <w:category>
+          <w:name w:val="Général"/>
+          <w:gallery w:val="placeholder"/>
+        </w:category>
+        <w:types>
+          <w:type w:val="bbPlcHdr"/>
+        </w:types>
+        <w:behaviors>
+          <w:behavior w:val="content"/>
+        </w:behaviors>
+        <w:guid w:val="{E7205FC8-24B7-4CD3-8BCA-547925B12727}"/>
+      </w:docPartPr>
+      <w:docPartBody>
+        <w:p>
+          <w:pPr>
+            <w:pStyle w:val="B1B858551A1241B781E5F59B4F8C54C7"/>
+          </w:pPr>
+          <w:r>
+            <w:rPr>
+              <w:color w:val="0F4761" w:themeColor="accent1" w:themeShade="BF"/>
+              <w:lang w:val="fr-FR"/>
+            </w:rPr>
+            <w:t>[Sous-titre du document]</w:t>
+          </w:r>
+        </w:p>
+      </w:docPartBody>
+    </w:docPart>
+    <w:docPart>
+      <w:docPartPr>
+        <w:name w:val="A0E4C317831940B0A245D87E5713DFD2"/>
+        <w:category>
+          <w:name w:val="Général"/>
+          <w:gallery w:val="placeholder"/>
+        </w:category>
+        <w:types>
+          <w:type w:val="bbPlcHdr"/>
+        </w:types>
+        <w:behaviors>
+          <w:behavior w:val="content"/>
+        </w:behaviors>
+        <w:guid w:val="{BD27E2AE-71DE-4644-82AC-DF92F451122B}"/>
+      </w:docPartPr>
+      <w:docPartBody>
+        <w:p>
+          <w:pPr>
+            <w:pStyle w:val="A0E4C317831940B0A245D87E5713DFD2"/>
+          </w:pPr>
+          <w:r>
+            <w:rPr>
+              <w:color w:val="156082" w:themeColor="accent1"/>
+              <w:sz w:val="28"/>
+              <w:szCs w:val="28"/>
+              <w:lang w:val="fr-FR"/>
+            </w:rPr>
+            <w:t>[Nom de l’auteur]</w:t>
+          </w:r>
+        </w:p>
+      </w:docPartBody>
+    </w:docPart>
+    <w:docPart>
+      <w:docPartPr>
+        <w:name w:val="F7EEBEFB53E24D9C950F8D887CF714B7"/>
+        <w:category>
+          <w:name w:val="Général"/>
+          <w:gallery w:val="placeholder"/>
+        </w:category>
+        <w:types>
+          <w:type w:val="bbPlcHdr"/>
+        </w:types>
+        <w:behaviors>
+          <w:behavior w:val="content"/>
+        </w:behaviors>
+        <w:guid w:val="{5B0326F9-81BF-498F-9686-899EE7148825}"/>
+      </w:docPartPr>
+      <w:docPartBody>
+        <w:p>
+          <w:pPr>
+            <w:pStyle w:val="F7EEBEFB53E24D9C950F8D887CF714B7"/>
+          </w:pPr>
+          <w:r>
+            <w:rPr>
+              <w:color w:val="156082" w:themeColor="accent1"/>
+              <w:sz w:val="28"/>
+              <w:szCs w:val="28"/>
+              <w:lang w:val="fr-FR"/>
+            </w:rPr>
+            <w:t>[Date]</w:t>
+          </w:r>
+        </w:p>
+      </w:docPartBody>
+    </w:docPart>
+  </w:docParts>
+</w:glossaryDocument>
+</file>
+
+<file path=word/glossary/fontTable.xml><?xml version="1.0" encoding="utf-8"?>
+<w:fonts xmlns:mc="http://schemas.openxmlformats.org/markup-compatibility/2006" xmlns:r="http://schemas.openxmlformats.org/officeDocument/2006/relationships" xmlns:w="http://schemas.openxmlformats.org/wordprocessingml/2006/main" xmlns:w14="http://schemas.microsoft.com/office/word/2010/wordml" xmlns:w15="http://schemas.microsoft.com/office/word/2012/wordml" xmlns:w16cex="http://schemas.microsoft.com/office/word/2018/wordml/cex" xmlns:w16cid="http://schemas.microsoft.com/office/word/2016/wordml/cid" xmlns:w16="http://schemas.microsoft.com/office/word/2018/wordml" xmlns:w16du="http://schemas.microsoft.com/office/word/2023/wordml/word16du" xmlns:w16sdtdh="http://schemas.microsoft.com/office/word/2020/wordml/sdtdatahash" xmlns:w16sdtfl="http://schemas.microsoft.com/office/word/2024/wordml/sdtformatlock" xmlns:w16se="http://schemas.microsoft.com/office/word/2015/wordml/symex" mc:Ignorable="w14 w15 w16se w16cid w16 w16cex w16sdtdh w16sdtfl w16du">
+  <w:font w:name="Aptos">
+    <w:charset w:val="00"/>
+    <w:family w:val="swiss"/>
+    <w:pitch w:val="variable"/>
+    <w:sig w:usb0="20000287" w:usb1="00000003" w:usb2="00000000" w:usb3="00000000" w:csb0="0000019F" w:csb1="00000000"/>
+  </w:font>
+  <w:font w:name="Times New Roman">
+    <w:panose1 w:val="02020603050405020304"/>
+    <w:charset w:val="00"/>
+    <w:family w:val="roman"/>
+    <w:pitch w:val="variable"/>
+    <w:sig w:usb0="E0002EFF" w:usb1="C000785B" w:usb2="00000009" w:usb3="00000000" w:csb0="000001FF" w:csb1="00000000"/>
+  </w:font>
+  <w:font w:name="Aptos Display">
+    <w:charset w:val="00"/>
+    <w:family w:val="swiss"/>
+    <w:pitch w:val="variable"/>
+    <w:sig w:usb0="20000287" w:usb1="00000003" w:usb2="00000000" w:usb3="00000000" w:csb0="0000019F" w:csb1="00000000"/>
+  </w:font>
+</w:fonts>
+</file>
+
+<file path=word/glossary/settings.xml><?xml version="1.0" encoding="utf-8"?>
+<w:settings xmlns:mc="http://schemas.openxmlformats.org/markup-compatibility/2006" xmlns:o="urn:schemas-microsoft-com:office:office" xmlns:r="http://schemas.openxmlformats.org/officeDocument/2006/relationships" xmlns:m="http://schemas.openxmlformats.org/officeDocument/2006/math" xmlns:v="urn:schemas-microsoft-com:vml" xmlns:w10="urn:schemas-microsoft-com:office:word" xmlns:w="http://schemas.openxmlformats.org/wordprocessingml/2006/main" xmlns:w14="http://schemas.microsoft.com/office/word/2010/wordml" xmlns:w15="http://schemas.microsoft.com/office/word/2012/wordml" xmlns:w16cex="http://schemas.microsoft.com/office/word/2018/wordml/cex" xmlns:w16cid="http://schemas.microsoft.com/office/word/2016/wordml/cid" xmlns:w16="http://schemas.microsoft.com/office/word/2018/wordml" xmlns:w16du="http://schemas.microsoft.com/office/word/2023/wordml/word16du" xmlns:w16sdtdh="http://schemas.microsoft.com/office/word/2020/wordml/sdtdatahash" xmlns:w16sdtfl="http://schemas.microsoft.com/office/word/2024/wordml/sdtformatlock" xmlns:w16se="http://schemas.microsoft.com/office/word/2015/wordml/symex" xmlns:sl="http://schemas.openxmlformats.org/schemaLibrary/2006/main" mc:Ignorable="w14 w15 w16se w16cid w16 w16cex w16sdtdh w16sdtfl w16du">
+  <w:view w:val="normal"/>
+  <w:defaultTabStop w:val="708"/>
+  <w:hyphenationZone w:val="425"/>
+  <w:characterSpacingControl w:val="doNotCompress"/>
+  <w:compat>
+    <w:useFELayout/>
+    <w:compatSetting w:name="compatibilityMode" w:uri="http://schemas.microsoft.com/office/word" w:val="15"/>
+    <w:compatSetting w:name="overrideTableStyleFontSizeAndJustification" w:uri="http://schemas.microsoft.com/office/word" w:val="1"/>
+    <w:compatSetting w:name="enableOpenTypeFeatures" w:uri="http://schemas.microsoft.com/office/word" w:val="1"/>
+    <w:compatSetting w:name="doNotFlipMirrorIndents" w:uri="http://schemas.microsoft.com/office/word" w:val="1"/>
+    <w:compatSetting w:name="differentiateMultirowTableHeaders" w:uri="http://schemas.microsoft.com/office/word" w:val="1"/>
+    <w:compatSetting w:name="useWord2013TrackBottomHyphenation" w:uri="http://schemas.microsoft.com/office/word" w:val="0"/>
+  </w:compat>
+  <w:rsids>
+    <w:rsidRoot w:val="00B043A3"/>
+    <w:rsid w:val="00057988"/>
+    <w:rsid w:val="00344B93"/>
+    <w:rsid w:val="00B043A3"/>
+  </w:rsids>
+  <m:mathPr>
+    <m:mathFont m:val="Cambria Math"/>
+    <m:brkBin m:val="before"/>
+    <m:brkBinSub m:val="--"/>
+    <m:smallFrac m:val="0"/>
+    <m:dispDef/>
+    <m:lMargin m:val="0"/>
+    <m:rMargin m:val="0"/>
+    <m:defJc m:val="centerGroup"/>
+    <m:wrapIndent m:val="1440"/>
+    <m:intLim m:val="subSup"/>
+    <m:naryLim m:val="undOvr"/>
+  </m:mathPr>
+  <w:themeFontLang w:val="fr-CA"/>
+  <w:clrSchemeMapping w:bg1="light1" w:t1="dark1" w:bg2="light2" w:t2="dark2" w:accent1="accent1" w:accent2="accent2" w:accent3="accent3" w:accent4="accent4" w:accent5="accent5" w:accent6="accent6" w:hyperlink="hyperlink" w:followedHyperlink="followedHyperlink"/>
+  <w:decimalSymbol w:val=","/>
+  <w:listSeparator w:val=";"/>
+  <w15:chartTrackingRefBased/>
+</w:settings>
+</file>
+
+<file path=word/glossary/styles.xml><?xml version="1.0" encoding="utf-8"?>
+<w:styles xmlns:mc="http://schemas.openxmlformats.org/markup-compatibility/2006" xmlns:r="http://schemas.openxmlformats.org/officeDocument/2006/relationships" xmlns:w="http://schemas.openxmlformats.org/wordprocessingml/2006/main" xmlns:w14="http://schemas.microsoft.com/office/word/2010/wordml" xmlns:w15="http://schemas.microsoft.com/office/word/2012/wordml" xmlns:w16cex="http://schemas.microsoft.com/office/word/2018/wordml/cex" xmlns:w16cid="http://schemas.microsoft.com/office/word/2016/wordml/cid" xmlns:w16="http://schemas.microsoft.com/office/word/2018/wordml" xmlns:w16du="http://schemas.microsoft.com/office/word/2023/wordml/word16du" xmlns:w16sdtdh="http://schemas.microsoft.com/office/word/2020/wordml/sdtdatahash" xmlns:w16sdtfl="http://schemas.microsoft.com/office/word/2024/wordml/sdtformatlock" xmlns:w16se="http://schemas.microsoft.com/office/word/2015/wordml/symex" mc:Ignorable="w14 w15 w16se w16cid w16 w16cex w16sdtdh w16sdtfl w16du">
+  <w:docDefaults>
+    <w:rPrDefault>
+      <w:rPr>
+        <w:rFonts w:asciiTheme="minorHAnsi" w:eastAsiaTheme="minorEastAsia" w:hAnsiTheme="minorHAnsi" w:cstheme="minorBidi"/>
+        <w:kern w:val="2"/>
+        <w:sz w:val="24"/>
+        <w:szCs w:val="24"/>
+        <w:lang w:val="fr-CA" w:eastAsia="fr-CA" w:bidi="ar-SA"/>
+        <w14:ligatures w14:val="standardContextual"/>
+      </w:rPr>
+    </w:rPrDefault>
+    <w:pPrDefault>
+      <w:pPr>
+        <w:spacing w:after="160" w:line="278" w:lineRule="auto"/>
+      </w:pPr>
+    </w:pPrDefault>
+  </w:docDefaults>
+  <w:latentStyles w:defLockedState="0" w:defUIPriority="99" w:defSemiHidden="0" w:defUnhideWhenUsed="0" w:defQFormat="0" w:count="376">
+    <w:lsdException w:name="Normal" w:uiPriority="0" w:qFormat="1"/>
+    <w:lsdException w:name="heading 1" w:uiPriority="9" w:qFormat="1"/>
+    <w:lsdException w:name="heading 2" w:semiHidden="1" w:uiPriority="9" w:unhideWhenUsed="1" w:qFormat="1"/>
+    <w:lsdException w:name="heading 3" w:semiHidden="1" w:uiPriority="9" w:unhideWhenUsed="1" w:qFormat="1"/>
+    <w:lsdException w:name="heading 4" w:semiHidden="1" w:uiPriority="9" w:unhideWhenUsed="1" w:qFormat="1"/>
+    <w:lsdException w:name="heading 5" w:semiHidden="1" w:uiPriority="9" w:unhideWhenUsed="1" w:qFormat="1"/>
+    <w:lsdException w:name="heading 6" w:semiHidden="1" w:uiPriority="9" w:unhideWhenUsed="1" w:qFormat="1"/>
+    <w:lsdException w:name="heading 7" w:semiHidden="1" w:uiPriority="9" w:unhideWhenUsed="1" w:qFormat="1"/>
+    <w:lsdException w:name="heading 8" w:semiHidden="1" w:uiPriority="9" w:unhideWhenUsed="1" w:qFormat="1"/>
+    <w:lsdException w:name="heading 9" w:semiHidden="1" w:uiPriority="9" w:unhideWhenUsed="1" w:qFormat="1"/>
+    <w:lsdException w:name="index 1" w:semiHidden="1" w:unhideWhenUsed="1"/>
+    <w:lsdException w:name="index 2" w:semiHidden="1" w:unhideWhenUsed="1"/>
+    <w:lsdException w:name="index 3" w:semiHidden="1" w:unhideWhenUsed="1"/>
+    <w:lsdException w:name="index 4" w:semiHidden="1" w:unhideWhenUsed="1"/>
+    <w:lsdException w:name="index 5" w:semiHidden="1" w:unhideWhenUsed="1"/>
+    <w:lsdException w:name="index 6" w:semiHidden="1" w:unhideWhenUsed="1"/>
+    <w:lsdException w:name="index 7" w:semiHidden="1" w:unhideWhenUsed="1"/>
+    <w:lsdException w:name="index 8" w:semiHidden="1" w:unhideWhenUsed="1"/>
+    <w:lsdException w:name="index 9" w:semiHidden="1" w:unhideWhenUsed="1"/>
+    <w:lsdException w:name="toc 1" w:semiHidden="1" w:uiPriority="39" w:unhideWhenUsed="1"/>
+    <w:lsdException w:name="toc 2" w:semiHidden="1" w:uiPriority="39" w:unhideWhenUsed="1"/>
+    <w:lsdException w:name="toc 3" w:semiHidden="1" w:uiPriority="39" w:unhideWhenUsed="1"/>
+    <w:lsdException w:name="toc 4" w:semiHidden="1" w:uiPriority="39" w:unhideWhenUsed="1"/>
+    <w:lsdException w:name="toc 5" w:semiHidden="1" w:uiPriority="39" w:unhideWhenUsed="1"/>
+    <w:lsdException w:name="toc 6" w:semiHidden="1" w:uiPriority="39" w:unhideWhenUsed="1"/>
+    <w:lsdException w:name="toc 7" w:semiHidden="1" w:uiPriority="39" w:unhideWhenUsed="1"/>
+    <w:lsdException w:name="toc 8" w:semiHidden="1" w:uiPriority="39" w:unhideWhenUsed="1"/>
+    <w:lsdException w:name="toc 9" w:semiHidden="1" w:uiPriority="39" w:unhideWhenUsed="1"/>
+    <w:lsdException w:name="Normal Indent" w:semiHidden="1" w:unhideWhenUsed="1"/>
+    <w:lsdException w:name="footnote text" w:semiHidden="1" w:unhideWhenUsed="1"/>
+    <w:lsdException w:name="annotation text" w:semiHidden="1" w:unhideWhenUsed="1"/>
+    <w:lsdException w:name="header" w:semiHidden="1" w:unhideWhenUsed="1"/>
+    <w:lsdException w:name="footer" w:semiHidden="1" w:unhideWhenUsed="1"/>
+    <w:lsdException w:name="index heading" w:semiHidden="1" w:unhideWhenUsed="1"/>
+    <w:lsdException w:name="caption" w:semiHidden="1" w:uiPriority="35" w:unhideWhenUsed="1" w:qFormat="1"/>
+    <w:lsdException w:name="table of figures" w:semiHidden="1" w:unhideWhenUsed="1"/>
+    <w:lsdException w:name="envelope address" w:semiHidden="1" w:unhideWhenUsed="1"/>
+    <w:lsdException w:name="envelope return" w:semiHidden="1" w:unhideWhenUsed="1"/>
+    <w:lsdException w:name="footnote reference" w:semiHidden="1" w:unhideWhenUsed="1"/>
+    <w:lsdException w:name="annotation reference" w:semiHidden="1" w:unhideWhenUsed="1"/>
+    <w:lsdException w:name="line number" w:semiHidden="1" w:unhideWhenUsed="1"/>
+    <w:lsdException w:name="page number" w:semiHidden="1" w:unhideWhenUsed="1"/>
+    <w:lsdException w:name="endnote reference" w:semiHidden="1" w:unhideWhenUsed="1"/>
+    <w:lsdException w:name="endnote text" w:semiHidden="1" w:unhideWhenUsed="1"/>
+    <w:lsdException w:name="table of authorities" w:semiHidden="1" w:unhideWhenUsed="1"/>
+    <w:lsdException w:name="macro" w:semiHidden="1" w:unhideWhenUsed="1"/>
+    <w:lsdException w:name="toa heading" w:semiHidden="1" w:unhideWhenUsed="1"/>
+    <w:lsdException w:name="List" w:semiHidden="1" w:unhideWhenUsed="1"/>
+    <w:lsdException w:name="List Bullet" w:semiHidden="1" w:unhideWhenUsed="1"/>
+    <w:lsdException w:name="List Number" w:semiHidden="1" w:unhideWhenUsed="1"/>
+    <w:lsdException w:name="List 2" w:semiHidden="1" w:unhideWhenUsed="1"/>
+    <w:lsdException w:name="List 3" w:semiHidden="1" w:unhideWhenUsed="1"/>
+    <w:lsdException w:name="List 4" w:semiHidden="1" w:unhideWhenUsed="1"/>
+    <w:lsdException w:name="List 5" w:semiHidden="1" w:unhideWhenUsed="1"/>
+    <w:lsdException w:name="List Bullet 2" w:semiHidden="1" w:unhideWhenUsed="1"/>
+    <w:lsdException w:name="List Bullet 3" w:semiHidden="1" w:unhideWhenUsed="1"/>
+    <w:lsdException w:name="List Bullet 4" w:semiHidden="1" w:unhideWhenUsed="1"/>
+    <w:lsdException w:name="List Bullet 5" w:semiHidden="1" w:unhideWhenUsed="1"/>
+    <w:lsdException w:name="List Number 2" w:semiHidden="1" w:unhideWhenUsed="1"/>
+    <w:lsdException w:name="List Number 3" w:semiHidden="1" w:unhideWhenUsed="1"/>
+    <w:lsdException w:name="List Number 4" w:semiHidden="1" w:unhideWhenUsed="1"/>
+    <w:lsdException w:name="List Number 5" w:semiHidden="1" w:unhideWhenUsed="1"/>
+    <w:lsdException w:name="Title" w:uiPriority="10" w:qFormat="1"/>
+    <w:lsdException w:name="Closing" w:semiHidden="1" w:unhideWhenUsed="1"/>
+    <w:lsdException w:name="Signature" w:semiHidden="1" w:unhideWhenUsed="1"/>
+    <w:lsdException w:name="Default Paragraph Font" w:semiHidden="1" w:uiPriority="1" w:unhideWhenUsed="1"/>
+    <w:lsdException w:name="Body Text" w:semiHidden="1" w:unhideWhenUsed="1"/>
+    <w:lsdException w:name="Body Text Indent" w:semiHidden="1" w:unhideWhenUsed="1"/>
+    <w:lsdException w:name="List Continue" w:semiHidden="1" w:unhideWhenUsed="1"/>
+    <w:lsdException w:name="List Continue 2" w:semiHidden="1" w:unhideWhenUsed="1"/>
+    <w:lsdException w:name="List Continue 3" w:semiHidden="1" w:unhideWhenUsed="1"/>
+    <w:lsdException w:name="List Continue 4" w:semiHidden="1" w:unhideWhenUsed="1"/>
+    <w:lsdException w:name="List Continue 5" w:semiHidden="1" w:unhideWhenUsed="1"/>
+    <w:lsdException w:name="Message Header" w:semiHidden="1" w:unhideWhenUsed="1"/>
+    <w:lsdException w:name="Subtitle" w:uiPriority="11" w:qFormat="1"/>
+    <w:lsdException w:name="Salutation" w:semiHidden="1" w:unhideWhenUsed="1"/>
+    <w:lsdException w:name="Date" w:semiHidden="1" w:unhideWhenUsed="1"/>
+    <w:lsdException w:name="Body Text First Indent" w:semiHidden="1" w:unhideWhenUsed="1"/>
+    <w:lsdException w:name="Body Text First Indent 2" w:semiHidden="1" w:unhideWhenUsed="1"/>
+    <w:lsdException w:name="Note Heading" w:semiHidden="1" w:unhideWhenUsed="1"/>
+    <w:lsdException w:name="Body Text 2" w:semiHidden="1" w:unhideWhenUsed="1"/>
+    <w:lsdException w:name="Body Text 3" w:semiHidden="1" w:unhideWhenUsed="1"/>
+    <w:lsdException w:name="Body Text Indent 2" w:semiHidden="1" w:unhideWhenUsed="1"/>
+    <w:lsdException w:name="Body Text Indent 3" w:semiHidden="1" w:unhideWhenUsed="1"/>
+    <w:lsdException w:name="Block Text" w:semiHidden="1" w:unhideWhenUsed="1"/>
+    <w:lsdException w:name="Hyperlink" w:semiHidden="1" w:unhideWhenUsed="1"/>
+    <w:lsdException w:name="FollowedHyperlink" w:semiHidden="1" w:unhideWhenUsed="1"/>
+    <w:lsdException w:name="Strong" w:uiPriority="22" w:qFormat="1"/>
+    <w:lsdException w:name="Emphasis" w:uiPriority="20" w:qFormat="1"/>
+    <w:lsdException w:name="Document Map" w:semiHidden="1" w:unhideWhenUsed="1"/>
+    <w:lsdException w:name="Plain Text" w:semiHidden="1" w:unhideWhenUsed="1"/>
+    <w:lsdException w:name="E-mail Signature" w:semiHidden="1" w:unhideWhenUsed="1"/>
+    <w:lsdException w:name="HTML Top of Form" w:semiHidden="1" w:unhideWhenUsed="1"/>
+    <w:lsdException w:name="HTML Bottom of Form" w:semiHidden="1" w:unhideWhenUsed="1"/>
+    <w:lsdException w:name="Normal (Web)" w:semiHidden="1" w:unhideWhenUsed="1"/>
+    <w:lsdException w:name="HTML Acronym" w:semiHidden="1" w:unhideWhenUsed="1"/>
+    <w:lsdException w:name="HTML Address" w:semiHidden="1" w:unhideWhenUsed="1"/>
+    <w:lsdException w:name="HTML Cite" w:semiHidden="1" w:unhideWhenUsed="1"/>
+    <w:lsdException w:name="HTML Code" w:semiHidden="1" w:unhideWhenUsed="1"/>
+    <w:lsdException w:name="HTML Definition" w:semiHidden="1" w:unhideWhenUsed="1"/>
+    <w:lsdException w:name="HTML Keyboard" w:semiHidden="1" w:unhideWhenUsed="1"/>
+    <w:lsdException w:name="HTML Preformatted" w:semiHidden="1" w:unhideWhenUsed="1"/>
+    <w:lsdException w:name="HTML Sample" w:semiHidden="1" w:unhideWhenUsed="1"/>
+    <w:lsdException w:name="HTML Typewriter" w:semiHidden="1" w:unhideWhenUsed="1"/>
+    <w:lsdException w:name="HTML Variable" w:semiHidden="1" w:unhideWhenUsed="1"/>
+    <w:lsdException w:name="Normal Table" w:semiHidden="1" w:unhideWhenUsed="1"/>
+    <w:lsdException w:name="annotation subject" w:semiHidden="1" w:unhideWhenUsed="1"/>
+    <w:lsdException w:name="No List" w:semiHidden="1" w:unhideWhenUsed="1"/>
+    <w:lsdException w:name="Outline List 1" w:semiHidden="1" w:unhideWhenUsed="1"/>
+    <w:lsdException w:name="Outline List 2" w:semiHidden="1" w:unhideWhenUsed="1"/>
+    <w:lsdException w:name="Outline List 3" w:semiHidden="1" w:unhideWhenUsed="1"/>
+    <w:lsdException w:name="Table Simple 1" w:semiHidden="1" w:unhideWhenUsed="1"/>
+    <w:lsdException w:name="Table Simple 2" w:semiHidden="1" w:unhideWhenUsed="1"/>
+    <w:lsdException w:name="Table Simple 3" w:semiHidden="1" w:unhideWhenUsed="1"/>
+    <w:lsdException w:name="Table Classic 1" w:semiHidden="1" w:unhideWhenUsed="1"/>
+    <w:lsdException w:name="Table Classic 2" w:semiHidden="1" w:unhideWhenUsed="1"/>
+    <w:lsdException w:name="Table Classic 3" w:semiHidden="1" w:unhideWhenUsed="1"/>
+    <w:lsdException w:name="Table Classic 4" w:semiHidden="1" w:unhideWhenUsed="1"/>
+    <w:lsdException w:name="Table Colorful 1" w:semiHidden="1" w:unhideWhenUsed="1"/>
+    <w:lsdException w:name="Table Colorful 2" w:semiHidden="1" w:unhideWhenUsed="1"/>
+    <w:lsdException w:name="Table Colorful 3" w:semiHidden="1" w:unhideWhenUsed="1"/>
+    <w:lsdException w:name="Table Columns 1" w:semiHidden="1" w:unhideWhenUsed="1"/>
+    <w:lsdException w:name="Table Columns 2" w:semiHidden="1" w:unhideWhenUsed="1"/>
+    <w:lsdException w:name="Table Columns 3" w:semiHidden="1" w:unhideWhenUsed="1"/>
+    <w:lsdException w:name="Table Columns 4" w:semiHidden="1" w:unhideWhenUsed="1"/>
+    <w:lsdException w:name="Table Columns 5" w:semiHidden="1" w:unhideWhenUsed="1"/>
+    <w:lsdException w:name="Table Grid 1" w:semiHidden="1" w:unhideWhenUsed="1"/>
+    <w:lsdException w:name="Table Grid 2" w:semiHidden="1" w:unhideWhenUsed="1"/>
+    <w:lsdException w:name="Table Grid 3" w:semiHidden="1" w:unhideWhenUsed="1"/>
+    <w:lsdException w:name="Table Grid 4" w:semiHidden="1" w:unhideWhenUsed="1"/>
+    <w:lsdException w:name="Table Grid 5" w:semiHidden="1" w:unhideWhenUsed="1"/>
+    <w:lsdException w:name="Table Grid 6" w:semiHidden="1" w:unhideWhenUsed="1"/>
+    <w:lsdException w:name="Table Grid 7" w:semiHidden="1" w:unhideWhenUsed="1"/>
+    <w:lsdException w:name="Table Grid 8" w:semiHidden="1" w:unhideWhenUsed="1"/>
+    <w:lsdException w:name="Table List 1" w:semiHidden="1" w:unhideWhenUsed="1"/>
+    <w:lsdException w:name="Table List 2" w:semiHidden="1" w:unhideWhenUsed="1"/>
+    <w:lsdException w:name="Table List 3" w:semiHidden="1" w:unhideWhenUsed="1"/>
+    <w:lsdException w:name="Table List 4" w:semiHidden="1" w:unhideWhenUsed="1"/>
+    <w:lsdException w:name="Table List 5" w:semiHidden="1" w:unhideWhenUsed="1"/>
+    <w:lsdException w:name="Table List 6" w:semiHidden="1" w:unhideWhenUsed="1"/>
+    <w:lsdException w:name="Table List 7" w:semiHidden="1" w:unhideWhenUsed="1"/>
+    <w:lsdException w:name="Table List 8" w:semiHidden="1" w:unhideWhenUsed="1"/>
+    <w:lsdException w:name="Table 3D effects 1" w:semiHidden="1" w:unhideWhenUsed="1"/>
+    <w:lsdException w:name="Table 3D effects 2" w:semiHidden="1" w:unhideWhenUsed="1"/>
+    <w:lsdException w:name="Table 3D effects 3" w:semiHidden="1" w:unhideWhenUsed="1"/>
+    <w:lsdException w:name="Table Contemporary" w:semiHidden="1" w:unhideWhenUsed="1"/>
+    <w:lsdException w:name="Table Elegant" w:semiHidden="1" w:unhideWhenUsed="1"/>
+    <w:lsdException w:name="Table Professional" w:semiHidden="1" w:unhideWhenUsed="1"/>
+    <w:lsdException w:name="Table Subtle 1" w:semiHidden="1" w:unhideWhenUsed="1"/>
+    <w:lsdException w:name="Table Subtle 2" w:semiHidden="1" w:unhideWhenUsed="1"/>
+    <w:lsdException w:name="Table Web 1" w:semiHidden="1" w:unhideWhenUsed="1"/>
+    <w:lsdException w:name="Table Web 2" w:semiHidden="1" w:unhideWhenUsed="1"/>
+    <w:lsdException w:name="Table Web 3" w:semiHidden="1" w:unhideWhenUsed="1"/>
+    <w:lsdException w:name="Balloon Text" w:semiHidden="1" w:unhideWhenUsed="1"/>
+    <w:lsdException w:name="Table Grid" w:uiPriority="39"/>
+    <w:lsdException w:name="Table Theme" w:semiHidden="1" w:unhideWhenUsed="1"/>
+    <w:lsdException w:name="Placeholder Text" w:semiHidden="1"/>
+    <w:lsdException w:name="No Spacing" w:uiPriority="1" w:qFormat="1"/>
+    <w:lsdException w:name="Light Shading" w:uiPriority="60"/>
+    <w:lsdException w:name="Light List" w:uiPriority="61"/>
+    <w:lsdException w:name="Light Grid" w:uiPriority="62"/>
+    <w:lsdException w:name="Medium Shading 1" w:uiPriority="63"/>
+    <w:lsdException w:name="Medium Shading 2" w:uiPriority="64"/>
+    <w:lsdException w:name="Medium List 1" w:uiPriority="65"/>
+    <w:lsdException w:name="Medium List 2" w:uiPriority="66"/>
+    <w:lsdException w:name="Medium Grid 1" w:uiPriority="67"/>
+    <w:lsdException w:name="Medium Grid 2" w:uiPriority="68"/>
+    <w:lsdException w:name="Medium Grid 3" w:uiPriority="69"/>
+    <w:lsdException w:name="Dark List" w:uiPriority="70"/>
+    <w:lsdException w:name="Colorful Shading" w:uiPriority="71"/>
+    <w:lsdException w:name="Colorful List" w:uiPriority="72"/>
+    <w:lsdException w:name="Colorful Grid" w:uiPriority="73"/>
+    <w:lsdException w:name="Light Shading Accent 1" w:uiPriority="60"/>
+    <w:lsdException w:name="Light List Accent 1" w:uiPriority="61"/>
+    <w:lsdException w:name="Light Grid Accent 1" w:uiPriority="62"/>
+    <w:lsdException w:name="Medium Shading 1 Accent 1" w:uiPriority="63"/>
+    <w:lsdException w:name="Medium Shading 2 Accent 1" w:uiPriority="64"/>
+    <w:lsdException w:name="Medium List 1 Accent 1" w:uiPriority="65"/>
+    <w:lsdException w:name="Revision" w:semiHidden="1"/>
+    <w:lsdException w:name="List Paragraph" w:uiPriority="34" w:qFormat="1"/>
+    <w:lsdException w:name="Quote" w:uiPriority="29" w:qFormat="1"/>
+    <w:lsdException w:name="Intense Quote" w:uiPriority="30" w:qFormat="1"/>
+    <w:lsdException w:name="Medium List 2 Accent 1" w:uiPriority="66"/>
+    <w:lsdException w:name="Medium Grid 1 Accent 1" w:uiPriority="67"/>
+    <w:lsdException w:name="Medium Grid 2 Accent 1" w:uiPriority="68"/>
+    <w:lsdException w:name="Medium Grid 3 Accent 1" w:uiPriority="69"/>
+    <w:lsdException w:name="Dark List Accent 1" w:uiPriority="70"/>
+    <w:lsdException w:name="Colorful Shading Accent 1" w:uiPriority="71"/>
+    <w:lsdException w:name="Colorful List Accent 1" w:uiPriority="72"/>
+    <w:lsdException w:name="Colorful Grid Accent 1" w:uiPriority="73"/>
+    <w:lsdException w:name="Light Shading Accent 2" w:uiPriority="60"/>
+    <w:lsdException w:name="Light List Accent 2" w:uiPriority="61"/>
+    <w:lsdException w:name="Light Grid Accent 2" w:uiPriority="62"/>
+    <w:lsdException w:name="Medium Shading 1 Accent 2" w:uiPriority="63"/>
+    <w:lsdException w:name="Medium Shading 2 Accent 2" w:uiPriority="64"/>
+    <w:lsdException w:name="Medium List 1 Accent 2" w:uiPriority="65"/>
+    <w:lsdException w:name="Medium List 2 Accent 2" w:uiPriority="66"/>
+    <w:lsdException w:name="Medium Grid 1 Accent 2" w:uiPriority="67"/>
+    <w:lsdException w:name="Medium Grid 2 Accent 2" w:uiPriority="68"/>
+    <w:lsdException w:name="Medium Grid 3 Accent 2" w:uiPriority="69"/>
+    <w:lsdException w:name="Dark List Accent 2" w:uiPriority="70"/>
+    <w:lsdException w:name="Colorful Shading Accent 2" w:uiPriority="71"/>
+    <w:lsdException w:name="Colorful List Accent 2" w:uiPriority="72"/>
+    <w:lsdException w:name="Colorful Grid Accent 2" w:uiPriority="73"/>
+    <w:lsdException w:name="Light Shading Accent 3" w:uiPriority="60"/>
+    <w:lsdException w:name="Light List Accent 3" w:uiPriority="61"/>
+    <w:lsdException w:name="Light Grid Accent 3" w:uiPriority="62"/>
+    <w:lsdException w:name="Medium Shading 1 Accent 3" w:uiPriority="63"/>
+    <w:lsdException w:name="Medium Shading 2 Accent 3" w:uiPriority="64"/>
+    <w:lsdException w:name="Medium List 1 Accent 3" w:uiPriority="65"/>
+    <w:lsdException w:name="Medium List 2 Accent 3" w:uiPriority="66"/>
+    <w:lsdException w:name="Medium Grid 1 Accent 3" w:uiPriority="67"/>
+    <w:lsdException w:name="Medium Grid 2 Accent 3" w:uiPriority="68"/>
+    <w:lsdException w:name="Medium Grid 3 Accent 3" w:uiPriority="69"/>
+    <w:lsdException w:name="Dark List Accent 3" w:uiPriority="70"/>
+    <w:lsdException w:name="Colorful Shading Accent 3" w:uiPriority="71"/>
+    <w:lsdException w:name="Colorful List Accent 3" w:uiPriority="72"/>
+    <w:lsdException w:name="Colorful Grid Accent 3" w:uiPriority="73"/>
+    <w:lsdException w:name="Light Shading Accent 4" w:uiPriority="60"/>
+    <w:lsdException w:name="Light List Accent 4" w:uiPriority="61"/>
+    <w:lsdException w:name="Light Grid Accent 4" w:uiPriority="62"/>
+    <w:lsdException w:name="Medium Shading 1 Accent 4" w:uiPriority="63"/>
+    <w:lsdException w:name="Medium Shading 2 Accent 4" w:uiPriority="64"/>
+    <w:lsdException w:name="Medium List 1 Accent 4" w:uiPriority="65"/>
+    <w:lsdException w:name="Medium List 2 Accent 4" w:uiPriority="66"/>
+    <w:lsdException w:name="Medium Grid 1 Accent 4" w:uiPriority="67"/>
+    <w:lsdException w:name="Medium Grid 2 Accent 4" w:uiPriority="68"/>
+    <w:lsdException w:name="Medium Grid 3 Accent 4" w:uiPriority="69"/>
+    <w:lsdException w:name="Dark List Accent 4" w:uiPriority="70"/>
+    <w:lsdException w:name="Colorful Shading Accent 4" w:uiPriority="71"/>
+    <w:lsdException w:name="Colorful List Accent 4" w:uiPriority="72"/>
+    <w:lsdException w:name="Colorful Grid Accent 4" w:uiPriority="73"/>
+    <w:lsdException w:name="Light Shading Accent 5" w:uiPriority="60"/>
+    <w:lsdException w:name="Light List Accent 5" w:uiPriority="61"/>
+    <w:lsdException w:name="Light Grid Accent 5" w:uiPriority="62"/>
+    <w:lsdException w:name="Medium Shading 1 Accent 5" w:uiPriority="63"/>
+    <w:lsdException w:name="Medium Shading 2 Accent 5" w:uiPriority="64"/>
+    <w:lsdException w:name="Medium List 1 Accent 5" w:uiPriority="65"/>
+    <w:lsdException w:name="Medium List 2 Accent 5" w:uiPriority="66"/>
+    <w:lsdException w:name="Medium Grid 1 Accent 5" w:uiPriority="67"/>
+    <w:lsdException w:name="Medium Grid 2 Accent 5" w:uiPriority="68"/>
+    <w:lsdException w:name="Medium Grid 3 Accent 5" w:uiPriority="69"/>
+    <w:lsdException w:name="Dark List Accent 5" w:uiPriority="70"/>
+    <w:lsdException w:name="Colorful Shading Accent 5" w:uiPriority="71"/>
+    <w:lsdException w:name="Colorful List Accent 5" w:uiPriority="72"/>
+    <w:lsdException w:name="Colorful Grid Accent 5" w:uiPriority="73"/>
+    <w:lsdException w:name="Light Shading Accent 6" w:uiPriority="60"/>
+    <w:lsdException w:name="Light List Accent 6" w:uiPriority="61"/>
+    <w:lsdException w:name="Light Grid Accent 6" w:uiPriority="62"/>
+    <w:lsdException w:name="Medium Shading 1 Accent 6" w:uiPriority="63"/>
+    <w:lsdException w:name="Medium Shading 2 Accent 6" w:uiPriority="64"/>
+    <w:lsdException w:name="Medium List 1 Accent 6" w:uiPriority="65"/>
+    <w:lsdException w:name="Medium List 2 Accent 6" w:uiPriority="66"/>
+    <w:lsdException w:name="Medium Grid 1 Accent 6" w:uiPriority="67"/>
+    <w:lsdException w:name="Medium Grid 2 Accent 6" w:uiPriority="68"/>
+    <w:lsdException w:name="Medium Grid 3 Accent 6" w:uiPriority="69"/>
+    <w:lsdException w:name="Dark List Accent 6" w:uiPriority="70"/>
+    <w:lsdException w:name="Colorful Shading Accent 6" w:uiPriority="71"/>
+    <w:lsdException w:name="Colorful List Accent 6" w:uiPriority="72"/>
+    <w:lsdException w:name="Colorful Grid Accent 6" w:uiPriority="73"/>
+    <w:lsdException w:name="Subtle Emphasis" w:uiPriority="19" w:qFormat="1"/>
+    <w:lsdException w:name="Intense Emphasis" w:uiPriority="21" w:qFormat="1"/>
+    <w:lsdException w:name="Subtle Reference" w:uiPriority="31" w:qFormat="1"/>
+    <w:lsdException w:name="Intense Reference" w:uiPriority="32" w:qFormat="1"/>
+    <w:lsdException w:name="Book Title" w:uiPriority="33" w:qFormat="1"/>
+    <w:lsdException w:name="Bibliography" w:semiHidden="1" w:uiPriority="37" w:unhideWhenUsed="1"/>
+    <w:lsdException w:name="TOC Heading" w:semiHidden="1" w:uiPriority="39" w:unhideWhenUsed="1" w:qFormat="1"/>
+    <w:lsdException w:name="Plain Table 1" w:uiPriority="41"/>
+    <w:lsdException w:name="Plain Table 2" w:uiPriority="42"/>
+    <w:lsdException w:name="Plain Table 3" w:uiPriority="43"/>
+    <w:lsdException w:name="Plain Table 4" w:uiPriority="44"/>
+    <w:lsdException w:name="Plain Table 5" w:uiPriority="45"/>
+    <w:lsdException w:name="Grid Table Light" w:uiPriority="40"/>
+    <w:lsdException w:name="Grid Table 1 Light" w:uiPriority="46"/>
+    <w:lsdException w:name="Grid Table 2" w:uiPriority="47"/>
+    <w:lsdException w:name="Grid Table 3" w:uiPriority="48"/>
+    <w:lsdException w:name="Grid Table 4" w:uiPriority="49"/>
+    <w:lsdException w:name="Grid Table 5 Dark" w:uiPriority="50"/>
+    <w:lsdException w:name="Grid Table 6 Colorful" w:uiPriority="51"/>
+    <w:lsdException w:name="Grid Table 7 Colorful" w:uiPriority="52"/>
+    <w:lsdException w:name="Grid Table 1 Light Accent 1" w:uiPriority="46"/>
+    <w:lsdException w:name="Grid Table 2 Accent 1" w:uiPriority="47"/>
+    <w:lsdException w:name="Grid Table 3 Accent 1" w:uiPriority="48"/>
+    <w:lsdException w:name="Grid Table 4 Accent 1" w:uiPriority="49"/>
+    <w:lsdException w:name="Grid Table 5 Dark Accent 1" w:uiPriority="50"/>
+    <w:lsdException w:name="Grid Table 6 Colorful Accent 1" w:uiPriority="51"/>
+    <w:lsdException w:name="Grid Table 7 Colorful Accent 1" w:uiPriority="52"/>
+    <w:lsdException w:name="Grid Table 1 Light Accent 2" w:uiPriority="46"/>
+    <w:lsdException w:name="Grid Table 2 Accent 2" w:uiPriority="47"/>
+    <w:lsdException w:name="Grid Table 3 Accent 2" w:uiPriority="48"/>
+    <w:lsdException w:name="Grid Table 4 Accent 2" w:uiPriority="49"/>
+    <w:lsdException w:name="Grid Table 5 Dark Accent 2" w:uiPriority="50"/>
+    <w:lsdException w:name="Grid Table 6 Colorful Accent 2" w:uiPriority="51"/>
+    <w:lsdException w:name="Grid Table 7 Colorful Accent 2" w:uiPriority="52"/>
+    <w:lsdException w:name="Grid Table 1 Light Accent 3" w:uiPriority="46"/>
+    <w:lsdException w:name="Grid Table 2 Accent 3" w:uiPriority="47"/>
+    <w:lsdException w:name="Grid Table 3 Accent 3" w:uiPriority="48"/>
+    <w:lsdException w:name="Grid Table 4 Accent 3" w:uiPriority="49"/>
+    <w:lsdException w:name="Grid Table 5 Dark Accent 3" w:uiPriority="50"/>
+    <w:lsdException w:name="Grid Table 6 Colorful Accent 3" w:uiPriority="51"/>
+    <w:lsdException w:name="Grid Table 7 Colorful Accent 3" w:uiPriority="52"/>
+    <w:lsdException w:name="Grid Table 1 Light Accent 4" w:uiPriority="46"/>
+    <w:lsdException w:name="Grid Table 2 Accent 4" w:uiPriority="47"/>
+    <w:lsdException w:name="Grid Table 3 Accent 4" w:uiPriority="48"/>
+    <w:lsdException w:name="Grid Table 4 Accent 4" w:uiPriority="49"/>
+    <w:lsdException w:name="Grid Table 5 Dark Accent 4" w:uiPriority="50"/>
+    <w:lsdException w:name="Grid Table 6 Colorful Accent 4" w:uiPriority="51"/>
+    <w:lsdException w:name="Grid Table 7 Colorful Accent 4" w:uiPriority="52"/>
+    <w:lsdException w:name="Grid Table 1 Light Accent 5" w:uiPriority="46"/>
+    <w:lsdException w:name="Grid Table 2 Accent 5" w:uiPriority="47"/>
+    <w:lsdException w:name="Grid Table 3 Accent 5" w:uiPriority="48"/>
+    <w:lsdException w:name="Grid Table 4 Accent 5" w:uiPriority="49"/>
+    <w:lsdException w:name="Grid Table 5 Dark Accent 5" w:uiPriority="50"/>
+    <w:lsdException w:name="Grid Table 6 Colorful Accent 5" w:uiPriority="51"/>
+    <w:lsdException w:name="Grid Table 7 Colorful Accent 5" w:uiPriority="52"/>
+    <w:lsdException w:name="Grid Table 1 Light Accent 6" w:uiPriority="46"/>
+    <w:lsdException w:name="Grid Table 2 Accent 6" w:uiPriority="47"/>
+    <w:lsdException w:name="Grid Table 3 Accent 6" w:uiPriority="48"/>
+    <w:lsdException w:name="Grid Table 4 Accent 6" w:uiPriority="49"/>
+    <w:lsdException w:name="Grid Table 5 Dark Accent 6" w:uiPriority="50"/>
+    <w:lsdException w:name="Grid Table 6 Colorful Accent 6" w:uiPriority="51"/>
+    <w:lsdException w:name="Grid Table 7 Colorful Accent 6" w:uiPriority="52"/>
+    <w:lsdException w:name="List Table 1 Light" w:uiPriority="46"/>
+    <w:lsdException w:name="List Table 2" w:uiPriority="47"/>
+    <w:lsdException w:name="List Table 3" w:uiPriority="48"/>
+    <w:lsdException w:name="List Table 4" w:uiPriority="49"/>
+    <w:lsdException w:name="List Table 5 Dark" w:uiPriority="50"/>
+    <w:lsdException w:name="List Table 6 Colorful" w:uiPriority="51"/>
+    <w:lsdException w:name="List Table 7 Colorful" w:uiPriority="52"/>
+    <w:lsdException w:name="List Table 1 Light Accent 1" w:uiPriority="46"/>
+    <w:lsdException w:name="List Table 2 Accent 1" w:uiPriority="47"/>
+    <w:lsdException w:name="List Table 3 Accent 1" w:uiPriority="48"/>
+    <w:lsdException w:name="List Table 4 Accent 1" w:uiPriority="49"/>
+    <w:lsdException w:name="List Table 5 Dark Accent 1" w:uiPriority="50"/>
+    <w:lsdException w:name="List Table 6 Colorful Accent 1" w:uiPriority="51"/>
+    <w:lsdException w:name="List Table 7 Colorful Accent 1" w:uiPriority="52"/>
+    <w:lsdException w:name="List Table 1 Light Accent 2" w:uiPriority="46"/>
+    <w:lsdException w:name="List Table 2 Accent 2" w:uiPriority="47"/>
+    <w:lsdException w:name="List Table 3 Accent 2" w:uiPriority="48"/>
+    <w:lsdException w:name="List Table 4 Accent 2" w:uiPriority="49"/>
+    <w:lsdException w:name="List Table 5 Dark Accent 2" w:uiPriority="50"/>
+    <w:lsdException w:name="List Table 6 Colorful Accent 2" w:uiPriority="51"/>
+    <w:lsdException w:name="List Table 7 Colorful Accent 2" w:uiPriority="52"/>
+    <w:lsdException w:name="List Table 1 Light Accent 3" w:uiPriority="46"/>
+    <w:lsdException w:name="List Table 2 Accent 3" w:uiPriority="47"/>
+    <w:lsdException w:name="List Table 3 Accent 3" w:uiPriority="48"/>
+    <w:lsdException w:name="List Table 4 Accent 3" w:uiPriority="49"/>
+    <w:lsdException w:name="List Table 5 Dark Accent 3" w:uiPriority="50"/>
+    <w:lsdException w:name="List Table 6 Colorful Accent 3" w:uiPriority="51"/>
+    <w:lsdException w:name="List Table 7 Colorful Accent 3" w:uiPriority="52"/>
+    <w:lsdException w:name="List Table 1 Light Accent 4" w:uiPriority="46"/>
+    <w:lsdException w:name="List Table 2 Accent 4" w:uiPriority="47"/>
+    <w:lsdException w:name="List Table 3 Accent 4" w:uiPriority="48"/>
+    <w:lsdException w:name="List Table 4 Accent 4" w:uiPriority="49"/>
+    <w:lsdException w:name="List Table 5 Dark Accent 4" w:uiPriority="50"/>
+    <w:lsdException w:name="List Table 6 Colorful Accent 4" w:uiPriority="51"/>
+    <w:lsdException w:name="List Table 7 Colorful Accent 4" w:uiPriority="52"/>
+    <w:lsdException w:name="List Table 1 Light Accent 5" w:uiPriority="46"/>
+    <w:lsdException w:name="List Table 2 Accent 5" w:uiPriority="47"/>
+    <w:lsdException w:name="List Table 3 Accent 5" w:uiPriority="48"/>
+    <w:lsdException w:name="List Table 4 Accent 5" w:uiPriority="49"/>
+    <w:lsdException w:name="List Table 5 Dark Accent 5" w:uiPriority="50"/>
+    <w:lsdException w:name="List Table 6 Colorful Accent 5" w:uiPriority="51"/>
+    <w:lsdException w:name="List Table 7 Colorful Accent 5" w:uiPriority="52"/>
+    <w:lsdException w:name="List Table 1 Light Accent 6" w:uiPriority="46"/>
+    <w:lsdException w:name="List Table 2 Accent 6" w:uiPriority="47"/>
+    <w:lsdException w:name="List Table 3 Accent 6" w:uiPriority="48"/>
+    <w:lsdException w:name="List Table 4 Accent 6" w:uiPriority="49"/>
+    <w:lsdException w:name="List Table 5 Dark Accent 6" w:uiPriority="50"/>
+    <w:lsdException w:name="List Table 6 Colorful Accent 6" w:uiPriority="51"/>
+    <w:lsdException w:name="List Table 7 Colorful Accent 6" w:uiPriority="52"/>
+    <w:lsdException w:name="Mention" w:semiHidden="1" w:unhideWhenUsed="1"/>
+    <w:lsdException w:name="Smart Hyperlink" w:semiHidden="1" w:unhideWhenUsed="1"/>
+    <w:lsdException w:name="Hashtag" w:semiHidden="1" w:unhideWhenUsed="1"/>
+    <w:lsdException w:name="Unresolved Mention" w:semiHidden="1" w:unhideWhenUsed="1"/>
+    <w:lsdException w:name="Smart Link" w:semiHidden="1" w:unhideWhenUsed="1"/>
+  </w:latentStyles>
+  <w:style w:type="paragraph" w:default="1" w:styleId="Normal">
+    <w:name w:val="Normal"/>
+    <w:qFormat/>
+  </w:style>
+  <w:style w:type="character" w:default="1" w:styleId="Policepardfaut">
+    <w:name w:val="Default Paragraph Font"/>
+    <w:uiPriority w:val="1"/>
+    <w:semiHidden/>
+    <w:unhideWhenUsed/>
+  </w:style>
+  <w:style w:type="table" w:default="1" w:styleId="TableauNormal">
+    <w:name w:val="Normal Table"/>
+    <w:uiPriority w:val="99"/>
+    <w:semiHidden/>
+    <w:unhideWhenUsed/>
+    <w:tblPr>
+      <w:tblInd w:w="0" w:type="dxa"/>
+      <w:tblCellMar>
+        <w:top w:w="0" w:type="dxa"/>
+        <w:left w:w="108" w:type="dxa"/>
+        <w:bottom w:w="0" w:type="dxa"/>
+        <w:right w:w="108" w:type="dxa"/>
+      </w:tblCellMar>
+    </w:tblPr>
+  </w:style>
+  <w:style w:type="numbering" w:default="1" w:styleId="Aucuneliste">
+    <w:name w:val="No List"/>
+    <w:uiPriority w:val="99"/>
+    <w:semiHidden/>
+    <w:unhideWhenUsed/>
+  </w:style>
+  <w:style w:type="paragraph" w:customStyle="1" w:styleId="42AFA2BFE3F34353B2E8283C60F7A51C">
+    <w:name w:val="42AFA2BFE3F34353B2E8283C60F7A51C"/>
+    <w:rsid w:val="00B043A3"/>
+  </w:style>
+  <w:style w:type="paragraph" w:customStyle="1" w:styleId="670668F057574C229B8ABDCEBFB7D51A">
+    <w:name w:val="670668F057574C229B8ABDCEBFB7D51A"/>
+    <w:rsid w:val="00B043A3"/>
+  </w:style>
+  <w:style w:type="paragraph" w:customStyle="1" w:styleId="B1B858551A1241B781E5F59B4F8C54C7">
+    <w:name w:val="B1B858551A1241B781E5F59B4F8C54C7"/>
+    <w:rsid w:val="00B043A3"/>
+  </w:style>
+  <w:style w:type="paragraph" w:customStyle="1" w:styleId="A0E4C317831940B0A245D87E5713DFD2">
+    <w:name w:val="A0E4C317831940B0A245D87E5713DFD2"/>
+    <w:rsid w:val="00B043A3"/>
+  </w:style>
+  <w:style w:type="paragraph" w:customStyle="1" w:styleId="F7EEBEFB53E24D9C950F8D887CF714B7">
+    <w:name w:val="F7EEBEFB53E24D9C950F8D887CF714B7"/>
+    <w:rsid w:val="00B043A3"/>
+  </w:style>
+</w:styles>
+</file>
+
+<file path=word/glossary/webSettings.xml><?xml version="1.0" encoding="utf-8"?>
+<w:webSettings xmlns:mc="http://schemas.openxmlformats.org/markup-compatibility/2006" xmlns:r="http://schemas.openxmlformats.org/officeDocument/2006/relationships" xmlns:w="http://schemas.openxmlformats.org/wordprocessingml/2006/main" xmlns:w14="http://schemas.microsoft.com/office/word/2010/wordml" xmlns:w15="http://schemas.microsoft.com/office/word/2012/wordml" xmlns:w16cex="http://schemas.microsoft.com/office/word/2018/wordml/cex" xmlns:w16cid="http://schemas.microsoft.com/office/word/2016/wordml/cid" xmlns:w16="http://schemas.microsoft.com/office/word/2018/wordml" xmlns:w16du="http://schemas.microsoft.com/office/word/2023/wordml/word16du" xmlns:w16sdtdh="http://schemas.microsoft.com/office/word/2020/wordml/sdtdatahash" xmlns:w16sdtfl="http://schemas.microsoft.com/office/word/2024/wordml/sdtformatlock" xmlns:w16se="http://schemas.microsoft.com/office/word/2015/wordml/symex" mc:Ignorable="w14 w15 w16se w16cid w16 w16cex w16sdtdh w16sdtfl w16du">
+  <w:optimizeForBrowser/>
+  <w:allowPNG/>
+</w:webSettings>
 </file>
 
 <file path=word/theme/theme1.xml><?xml version="1.0" encoding="utf-8"?>

</xml_diff>